<commit_message>
+isOnline endpoint to check server status
</commit_message>
<xml_diff>
--- a/Madhur_Ahlawat_Android.docx
+++ b/Madhur_Ahlawat_Android.docx
@@ -23,81 +23,94 @@
         <w:t xml:space="preserve">📞 </w:t>
       </w:r>
       <w:r>
-        <w:t>9958417372</w:t>
-      </w:r>
-    </w:p>
-    <w:p>
-      <w:r>
-        <w:t>✉️ madhur</w:t>
+        <w:t>995841737</w:t>
       </w:r>
       <w:r>
-        <w:t>.ahlawat17@gmail.com</w:t>
+        <w:t xml:space="preserve">2 </w:t>
       </w:r>
       <w:r>
-        <w:br/>
+        <w:t xml:space="preserve">✉️ </w:t>
+      </w:r>
+      <w:hyperlink r:id="rId6" w:history="1">
+        <w:r>
+          <w:rPr>
+            <w:rStyle w:val="Hyperlink"/>
+          </w:rPr>
+          <w:t>madhur.ahlawat17@gmail.com</w:t>
+        </w:r>
+      </w:hyperlink>
+      <w:r>
+        <w:t xml:space="preserve"> </w:t>
+      </w:r>
+      <w:r>
         <w:t>🔗</w:t>
       </w:r>
-      <w:r>
-        <w:t>l</w:t>
-      </w:r>
-      <w:r>
-        <w:t>inkedin.com/in/madhur-ahlawat</w:t>
-      </w:r>
+      <w:hyperlink r:id="rId7" w:history="1">
+        <w:r>
+          <w:rPr>
+            <w:rStyle w:val="Hyperlink"/>
+          </w:rPr>
+          <w:t>l</w:t>
+        </w:r>
+        <w:r>
+          <w:rPr>
+            <w:rStyle w:val="Hyperlink"/>
+          </w:rPr>
+          <w:t>inkedin.com/in/madhur-ahlawat</w:t>
+        </w:r>
+      </w:hyperlink>
     </w:p>
     <w:p>
       <w:pPr>
         <w:pStyle w:val="Heading1"/>
+        <w:jc w:val="center"/>
       </w:pPr>
       <w:r>
         <w:t>PROFILE</w:t>
       </w:r>
     </w:p>
     <w:p>
+      <w:pPr>
+        <w:rPr>
+          <w:lang w:val="en-IN"/>
+        </w:rPr>
+      </w:pPr>
       <w:r>
-        <w:t>Security researcher and Android malware analyst with 5+ years of experience in Android development, reverse engineering, and static &amp; dynamic analysis of APKs. Skilled in analyzing obfuscated apps, bypassing anti-debug measures, identifying malicious payloads, and developing automation for malware detection and threat intelligence. Strong knowledge of Kotlin, Jetpack Compose, and Android internals from both defensive and offensive perspectives.</w:t>
+        <w:rPr>
+          <w:lang w:val="en-IN"/>
+        </w:rPr>
+        <w:t>6 years experienced full stack Android Developer with expertise in Java, Kotlin, MVVM, Coroutines, Jetpack Compose, Dagger, Ktor backend. Hands-on expertise in building and maintaining large-scale Android applications.</w:t>
+      </w:r>
+    </w:p>
+    <w:p>
+      <w:pPr>
+        <w:rPr>
+          <w:lang w:val="en-IN"/>
+        </w:rPr>
+      </w:pPr>
+      <w:r>
+        <w:rPr>
+          <w:lang w:val="en-IN"/>
+        </w:rPr>
+        <w:t>Key projects include BharatPe Merchant and Postpe app, Physics Wallah</w:t>
       </w:r>
       <w:r>
-        <w:br/>
+        <w:rPr>
+          <w:lang w:val="en-IN"/>
+        </w:rPr>
+        <w:t xml:space="preserve"> and</w:t>
       </w:r>
       <w:r>
-        <w:br/>
-        <w:t xml:space="preserve">Key contributions include projects for </w:t>
-      </w:r>
-      <w:r>
-        <w:t xml:space="preserve">BharatPe Merchant applications , </w:t>
-      </w:r>
-      <w:r>
-        <w:t xml:space="preserve">Physics Wallah, PVR Cinemas, </w:t>
-      </w:r>
-      <w:r>
-        <w:t xml:space="preserve">and </w:t>
-      </w:r>
-      <w:r>
-        <w:t>Watcho OTT</w:t>
-      </w:r>
-      <w:r>
-        <w:t xml:space="preserve"> app</w:t>
-      </w:r>
-      <w:r>
-        <w:t>.</w:t>
+        <w:rPr>
+          <w:lang w:val="en-IN"/>
+        </w:rPr>
+        <w:t xml:space="preserve"> PVR Cinemas app.</w:t>
       </w:r>
     </w:p>
     <w:p>
       <w:pPr>
         <w:pStyle w:val="Heading1"/>
-      </w:pPr>
-      <w:r>
-        <w:t>CORE COMPETENCIES</w:t>
-      </w:r>
-    </w:p>
-    <w:p>
-      <w:r>
-        <w:t>Android Malware Analysis · Reverse Engineering · APK Static/Dynamic Analysis · Smali/DEX Decompilation · Network &amp; TLS Analysis · Native ELF Analysis (Ghidra, radare2) · Frida/Xposed Instrumentation · YARA/Sigma Rule Authoring · Malware Unpacking &amp; Forensics · Threat Intelligence Automation · Kotlin, Java, Jetpack Compose · Secure App Development &amp; Hardening</w:t>
-      </w:r>
-    </w:p>
-    <w:p>
-      <w:pPr>
-        <w:pStyle w:val="Heading1"/>
+        <w:jc w:val="center"/>
       </w:pPr>
       <w:r>
         <w:t>EXPERIENCE</w:t>
@@ -111,10 +124,16 @@
         <w:t xml:space="preserve"> </w:t>
       </w:r>
       <w:r>
-        <w:t>(payroll Stashfin)</w:t>
+        <w:t xml:space="preserve">- </w:t>
       </w:r>
       <w:r>
-        <w:t xml:space="preserve">— </w:t>
+        <w:t>payroll Stashfin</w:t>
+      </w:r>
+      <w:r>
+        <w:t xml:space="preserve"> (EQX Analytics Pvt. Ltd.) -</w:t>
+      </w:r>
+      <w:r>
+        <w:t xml:space="preserve"> </w:t>
       </w:r>
       <w:r>
         <w:t>Software Development Engineer II</w:t>
@@ -137,7 +156,13 @@
         <w:t xml:space="preserve">| </w:t>
       </w:r>
       <w:r>
-        <w:t xml:space="preserve">04 </w:t>
+        <w:t>0</w:t>
+      </w:r>
+      <w:r>
+        <w:t>7</w:t>
+      </w:r>
+      <w:r>
+        <w:t xml:space="preserve"> </w:t>
       </w:r>
       <w:r>
         <w:t>Aug</w:t>
@@ -146,7 +171,7 @@
         <w:t xml:space="preserve"> 202</w:t>
       </w:r>
       <w:r>
-        <w:t>5</w:t>
+        <w:t>3</w:t>
       </w:r>
       <w:r>
         <w:t xml:space="preserve"> – Present</w:t>
@@ -154,41 +179,238 @@
     </w:p>
     <w:p>
       <w:pPr>
-        <w:pStyle w:val="ListBullet"/>
+        <w:pStyle w:val="ListParagraph"/>
         <w:numPr>
           <w:ilvl w:val="0"/>
-          <w:numId w:val="0"/>
+          <w:numId w:val="12"/>
         </w:numPr>
+        <w:rPr>
+          <w:lang w:val="en-IN"/>
+        </w:rPr>
       </w:pPr>
       <w:r>
-        <w:t>Served as lead developer and security point of contact across four major Android projects.</w:t>
+        <w:rPr>
+          <w:lang w:val="en-IN"/>
+        </w:rPr>
+        <w:t xml:space="preserve">Worked as main developer and Individual contributor and completed </w:t>
       </w:r>
       <w:r>
-        <w:br/>
+        <w:rPr>
+          <w:lang w:val="en-IN"/>
+        </w:rPr>
+        <w:t>2</w:t>
       </w:r>
       <w:r>
-        <w:t>C</w:t>
+        <w:rPr>
+          <w:lang w:val="en-IN"/>
+        </w:rPr>
+        <w:t xml:space="preserve"> high-impact </w:t>
       </w:r>
       <w:r>
-        <w:t>onverted legacy codebases from XML UI to Jetpack Compose, implemented MVVM architecture with Coroutines and Flows, improving stability and reducing crashes by 35%.</w:t>
+        <w:rPr>
+          <w:lang w:val="en-IN"/>
+        </w:rPr>
+        <w:t xml:space="preserve">enterprise </w:t>
       </w:r>
       <w:r>
-        <w:br/>
-        <w:t>Conducted static and dynamic code audits to identify performance and security bottlenecks.</w:t>
+        <w:rPr>
+          <w:lang w:val="en-IN"/>
+        </w:rPr>
+        <w:t>projects</w:t>
       </w:r>
       <w:r>
-        <w:br/>
-        <w:t>Integrated memory leak detection and secure networking layers (certificate pinning, HTTPS enforcement).</w:t>
+        <w:rPr>
+          <w:lang w:val="en-IN"/>
+        </w:rPr>
+        <w:t>: Merchant and Postpe app</w:t>
       </w:r>
       <w:r>
-        <w:br/>
-        <w:t>Introduced in-house tools for obfuscation verification and APK integrity validation.</w:t>
+        <w:rPr>
+          <w:lang w:val="en-IN"/>
+        </w:rPr>
+        <w:t>.</w:t>
+      </w:r>
+    </w:p>
+    <w:p>
+      <w:pPr>
+        <w:pStyle w:val="ListParagraph"/>
+        <w:numPr>
+          <w:ilvl w:val="0"/>
+          <w:numId w:val="12"/>
+        </w:numPr>
+        <w:rPr>
+          <w:lang w:val="en-IN"/>
+        </w:rPr>
+      </w:pPr>
+      <w:r>
+        <w:rPr>
+          <w:lang w:val="en-IN"/>
+        </w:rPr>
+        <w:t>Developed</w:t>
+      </w:r>
+      <w:r>
+        <w:rPr>
+          <w:lang w:val="en-IN"/>
+        </w:rPr>
+        <w:t xml:space="preserve"> major modules: </w:t>
+      </w:r>
+      <w:r>
+        <w:t>Merchant Onboarding &amp; Verification</w:t>
+      </w:r>
+      <w:r>
+        <w:rPr>
+          <w:lang w:val="en-IN"/>
+        </w:rPr>
+        <w:t xml:space="preserve">, </w:t>
+      </w:r>
+      <w:r>
+        <w:t>Dashboard</w:t>
+      </w:r>
+      <w:r>
+        <w:t xml:space="preserve">, </w:t>
+      </w:r>
+      <w:r>
+        <w:t>QR Payment System</w:t>
+      </w:r>
+      <w:r>
+        <w:t xml:space="preserve">, </w:t>
+      </w:r>
+      <w:r>
+        <w:t>POS &amp; Card Device Management</w:t>
+      </w:r>
+      <w:r>
+        <w:t xml:space="preserve">, </w:t>
+      </w:r>
+      <w:r>
+        <w:t>Analytics &amp; Reports</w:t>
+      </w:r>
+      <w:r>
+        <w:t xml:space="preserve">, </w:t>
+      </w:r>
+      <w:r>
+        <w:t>Live chat support module</w:t>
+      </w:r>
+      <w:r>
+        <w:rPr>
+          <w:lang w:val="en-IN"/>
+        </w:rPr>
+        <w:t xml:space="preserve">, </w:t>
+      </w:r>
+      <w:r>
+        <w:t>Security</w:t>
+      </w:r>
+      <w:r>
+        <w:t xml:space="preserve"> module (</w:t>
+      </w:r>
+      <w:r>
+        <w:t>2FA login</w:t>
+      </w:r>
+      <w:r>
+        <w:t xml:space="preserve">, </w:t>
+      </w:r>
+      <w:r>
+        <w:t>Device binding</w:t>
+      </w:r>
+      <w:r>
+        <w:t xml:space="preserve">, Vulnerability detection, </w:t>
+      </w:r>
+      <w:r>
+        <w:t>Transaction risk checks</w:t>
+      </w:r>
+      <w:r>
+        <w:t>)</w:t>
+      </w:r>
+    </w:p>
+    <w:p>
+      <w:pPr>
+        <w:pStyle w:val="ListParagraph"/>
+        <w:numPr>
+          <w:ilvl w:val="0"/>
+          <w:numId w:val="12"/>
+        </w:numPr>
+        <w:rPr>
+          <w:lang w:val="en-IN"/>
+        </w:rPr>
+      </w:pPr>
+      <w:r>
+        <w:rPr>
+          <w:lang w:val="en-IN"/>
+        </w:rPr>
+        <w:t xml:space="preserve">Optimized the </w:t>
+      </w:r>
+      <w:r>
+        <w:rPr>
+          <w:lang w:val="en-IN"/>
+        </w:rPr>
+        <w:t>code</w:t>
+      </w:r>
+      <w:r>
+        <w:rPr>
+          <w:lang w:val="en-IN"/>
+        </w:rPr>
+        <w:t>, fixed many bugs</w:t>
+      </w:r>
+      <w:r>
+        <w:rPr>
+          <w:lang w:val="en-IN"/>
+        </w:rPr>
+        <w:t xml:space="preserve"> and added security</w:t>
+      </w:r>
+      <w:r>
+        <w:rPr>
+          <w:lang w:val="en-IN"/>
+        </w:rPr>
+        <w:t xml:space="preserve"> </w:t>
+      </w:r>
+      <w:r>
+        <w:rPr>
+          <w:lang w:val="en-IN"/>
+        </w:rPr>
+        <w:t xml:space="preserve">with </w:t>
+      </w:r>
+      <w:r>
+        <w:t>TLS</w:t>
+      </w:r>
+      <w:r>
+        <w:t xml:space="preserve"> 1.3, </w:t>
+      </w:r>
+      <w:r>
+        <w:t>Certificate pinning</w:t>
+      </w:r>
+      <w:r>
+        <w:t xml:space="preserve">, </w:t>
+      </w:r>
+      <w:r>
+        <w:t>AES-GCM encrypt/decrypt</w:t>
+      </w:r>
+      <w:r>
+        <w:t xml:space="preserve"> using Keystore key, SQL Cipher, added Biometric authentication module, </w:t>
+      </w:r>
+      <w:r>
+        <w:rPr>
+          <w:lang w:val="en-IN"/>
+        </w:rPr>
+        <w:t xml:space="preserve">handled memory leaks and </w:t>
+      </w:r>
+      <w:r>
+        <w:rPr>
+          <w:lang w:val="en-IN"/>
+        </w:rPr>
+        <w:t xml:space="preserve">app </w:t>
+      </w:r>
+      <w:r>
+        <w:rPr>
+          <w:lang w:val="en-IN"/>
+        </w:rPr>
+        <w:t>performance.</w:t>
       </w:r>
     </w:p>
     <w:p>
       <w:r>
-        <w:lastRenderedPageBreak/>
-        <w:t>Physics Wallah (PW) — Android Developer</w:t>
+        <w:t>CONDUENT BUSINESS SERVICES INDIA LLP</w:t>
+      </w:r>
+      <w:r>
+        <w:t xml:space="preserve"> – App Dev &amp; Support Engineer 2</w:t>
       </w:r>
     </w:p>
     <w:p>
@@ -201,16 +423,43 @@
         <w:ind w:left="360" w:hanging="360"/>
       </w:pPr>
       <w:r>
-        <w:t xml:space="preserve">📍 Noida | </w:t>
+        <w:rPr>
+          <w:rFonts w:ascii="Segoe UI Emoji" w:hAnsi="Segoe UI Emoji" w:cs="Segoe UI Emoji"/>
+        </w:rPr>
+        <w:t>📍</w:t>
       </w:r>
       <w:r>
-        <w:t xml:space="preserve">22 </w:t>
+        <w:t xml:space="preserve"> Noida | </w:t>
       </w:r>
       <w:r>
-        <w:t xml:space="preserve">Nov 2019 – </w:t>
+        <w:t>2</w:t>
       </w:r>
       <w:r>
-        <w:t xml:space="preserve">03 </w:t>
+        <w:t>2</w:t>
+      </w:r>
+      <w:r>
+        <w:t xml:space="preserve"> </w:t>
+      </w:r>
+      <w:r>
+        <w:t>Nov</w:t>
+      </w:r>
+      <w:r>
+        <w:t xml:space="preserve"> </w:t>
+      </w:r>
+      <w:r>
+        <w:t>20</w:t>
+      </w:r>
+      <w:r>
+        <w:t>19</w:t>
+      </w:r>
+      <w:r>
+        <w:t xml:space="preserve"> – </w:t>
+      </w:r>
+      <w:r>
+        <w:t>04</w:t>
+      </w:r>
+      <w:r>
+        <w:t xml:space="preserve"> </w:t>
       </w:r>
       <w:r>
         <w:t>Aug</w:t>
@@ -219,162 +468,377 @@
         <w:t xml:space="preserve"> 202</w:t>
       </w:r>
       <w:r>
-        <w:t>5</w:t>
+        <w:t>3</w:t>
       </w:r>
     </w:p>
     <w:p>
+      <w:pPr>
+        <w:pStyle w:val="ListBullet"/>
+        <w:numPr>
+          <w:ilvl w:val="0"/>
+          <w:numId w:val="11"/>
+        </w:numPr>
+        <w:rPr>
+          <w:lang w:val="en-IN"/>
+        </w:rPr>
+      </w:pPr>
       <w:r>
-        <w:t>Developed large-scale Android apps for 50M+ users, using Java, Kotlin, Room, and Coroutines.</w:t>
+        <w:rPr>
+          <w:lang w:val="en-IN"/>
+        </w:rPr>
+        <w:t xml:space="preserve">Joined </w:t>
       </w:r>
       <w:r>
-        <w:br/>
-        <w:t>Migrated legacy codebases to MVVM architecture with Dagger/Hilt and Kotlin Flows.</w:t>
+        <w:rPr>
+          <w:lang w:val="en-IN"/>
+        </w:rPr>
+        <w:t>Conduent</w:t>
       </w:r>
       <w:r>
-        <w:br/>
-        <w:t>Gained deep knowledge of Gradle (Groovy/Kotlin DSL) and build optimization.</w:t>
+        <w:rPr>
+          <w:lang w:val="en-IN"/>
+        </w:rPr>
+        <w:t xml:space="preserve"> and developed app</w:t>
       </w:r>
       <w:r>
-        <w:br/>
-        <w:t>Researched and reverse-engineered third-party SDKs for performance and telemetry analysis.</w:t>
+        <w:rPr>
+          <w:lang w:val="en-IN"/>
+        </w:rPr>
+        <w:t xml:space="preserve"> modules</w:t>
       </w:r>
       <w:r>
-        <w:br/>
-        <w:t>Implemented secure data storage, proguard/r8 obfuscation, and tamper detection mechanisms.</w:t>
+        <w:rPr>
+          <w:lang w:val="en-IN"/>
+        </w:rPr>
+        <w:t xml:space="preserve"> in Kotlin with fluent UIs using almost every type of </w:t>
+      </w:r>
+      <w:r>
+        <w:rPr>
+          <w:lang w:val="en-IN"/>
+        </w:rPr>
+        <w:t xml:space="preserve">views and Jetpack Components, </w:t>
+      </w:r>
+      <w:r>
+        <w:rPr>
+          <w:lang w:val="en-IN"/>
+        </w:rPr>
+        <w:t>animations</w:t>
+      </w:r>
+      <w:r>
+        <w:rPr>
+          <w:lang w:val="en-IN"/>
+        </w:rPr>
+        <w:t xml:space="preserve">, </w:t>
+      </w:r>
+      <w:r>
+        <w:rPr>
+          <w:lang w:val="en-IN"/>
+        </w:rPr>
+        <w:t>transitions</w:t>
+      </w:r>
+      <w:r>
+        <w:rPr>
+          <w:lang w:val="en-IN"/>
+        </w:rPr>
+        <w:t xml:space="preserve"> and drag and drop gestures</w:t>
+      </w:r>
+      <w:r>
+        <w:rPr>
+          <w:lang w:val="en-IN"/>
+        </w:rPr>
+        <w:t>.</w:t>
+      </w:r>
+    </w:p>
+    <w:p>
+      <w:pPr>
+        <w:pStyle w:val="ListBullet"/>
+        <w:numPr>
+          <w:ilvl w:val="0"/>
+          <w:numId w:val="11"/>
+        </w:numPr>
+        <w:rPr>
+          <w:lang w:val="en-IN"/>
+        </w:rPr>
+      </w:pPr>
+      <w:r>
+        <w:rPr>
+          <w:lang w:val="en-IN"/>
+        </w:rPr>
+        <w:t xml:space="preserve">Worked on Gradle configurations and </w:t>
+      </w:r>
+      <w:r>
+        <w:rPr>
+          <w:lang w:val="en-IN"/>
+        </w:rPr>
+        <w:t>migrated</w:t>
+      </w:r>
+      <w:r>
+        <w:rPr>
+          <w:lang w:val="en-IN"/>
+        </w:rPr>
+        <w:t xml:space="preserve"> complete Gradle </w:t>
+      </w:r>
+      <w:r>
+        <w:rPr>
+          <w:lang w:val="en-IN"/>
+        </w:rPr>
+        <w:t>into</w:t>
+      </w:r>
+      <w:r>
+        <w:rPr>
+          <w:lang w:val="en-IN"/>
+        </w:rPr>
+        <w:t xml:space="preserve"> Kotlin DS</w:t>
+      </w:r>
+      <w:r>
+        <w:rPr>
+          <w:lang w:val="en-IN"/>
+        </w:rPr>
+        <w:t>L</w:t>
+      </w:r>
+      <w:r>
+        <w:rPr>
+          <w:lang w:val="en-IN"/>
+        </w:rPr>
+        <w:t>.</w:t>
+      </w:r>
+    </w:p>
+    <w:p>
+      <w:pPr>
+        <w:pStyle w:val="ListBullet"/>
+        <w:numPr>
+          <w:ilvl w:val="0"/>
+          <w:numId w:val="11"/>
+        </w:numPr>
+        <w:rPr>
+          <w:lang w:val="en-IN"/>
+        </w:rPr>
+      </w:pPr>
+      <w:r>
+        <w:rPr>
+          <w:lang w:val="en-IN"/>
+        </w:rPr>
+        <w:t>Learned Android components like Lifecycle, Navigation, Storage Access Framework, Room DB, Services, Notifications, etc.</w:t>
+      </w:r>
+    </w:p>
+    <w:p>
+      <w:pPr>
+        <w:pStyle w:val="ListBullet"/>
+        <w:numPr>
+          <w:ilvl w:val="0"/>
+          <w:numId w:val="11"/>
+        </w:numPr>
+        <w:rPr>
+          <w:lang w:val="en-IN"/>
+        </w:rPr>
+      </w:pPr>
+      <w:r>
+        <w:rPr>
+          <w:lang w:val="en-IN"/>
+        </w:rPr>
+        <w:t>Learned Kotlin and migrated the existing code into Kotlin, MVVM, Coroutines, Flows and Dagger.</w:t>
+      </w:r>
+    </w:p>
+    <w:p>
+      <w:pPr>
+        <w:pStyle w:val="ListBullet"/>
+        <w:numPr>
+          <w:ilvl w:val="0"/>
+          <w:numId w:val="11"/>
+        </w:numPr>
+        <w:rPr>
+          <w:lang w:val="en-IN"/>
+        </w:rPr>
+      </w:pPr>
+      <w:r>
+        <w:rPr>
+          <w:lang w:val="en-IN"/>
+        </w:rPr>
+        <w:t>Worked on Jetpack Compose and made beautiful UIs with Jetpack Compose.</w:t>
       </w:r>
     </w:p>
     <w:p>
       <w:pPr>
         <w:pStyle w:val="Heading1"/>
+        <w:jc w:val="center"/>
+      </w:pPr>
+      <w:r>
+        <w:lastRenderedPageBreak/>
+        <w:t>SKILLS</w:t>
+      </w:r>
+    </w:p>
+    <w:p>
+      <w:r>
+        <w:rPr>
+          <w:lang w:val="en-IN"/>
+        </w:rPr>
+        <w:t>Java, Kotlin</w:t>
+      </w:r>
+      <w:r>
+        <w:rPr>
+          <w:lang w:val="en-IN"/>
+        </w:rPr>
+        <w:t>, MVVM, Coroutines, Jetpack Compose, all Android Architecture components, Kodein, Ktorfit, SQLDelight, Kotlin Backend with WebSockets, Session, Media streaming, PostgreSQL,</w:t>
+      </w:r>
+      <w:r>
+        <w:t xml:space="preserve"> Android vulnerability detection and malware analysis.</w:t>
+      </w:r>
+    </w:p>
+    <w:p>
+      <w:r>
+        <w:rPr>
+          <w:lang w:val="en-IN"/>
+        </w:rPr>
+        <w:t xml:space="preserve">Tools: </w:t>
+      </w:r>
+      <w:r>
+        <w:rPr>
+          <w:lang w:val="en-IN"/>
+        </w:rPr>
+        <w:t>Android Studio, Postman, Git, SourceTree, Github, GitLab, AzureDevops, JIRA, Figma, Adobe XD, JADX, apktool, dex2jar</w:t>
+      </w:r>
+    </w:p>
+    <w:p>
+      <w:pPr>
+        <w:pStyle w:val="Heading1"/>
+        <w:jc w:val="center"/>
+      </w:pPr>
+    </w:p>
+    <w:p>
+      <w:pPr>
+        <w:pStyle w:val="Heading1"/>
+        <w:jc w:val="center"/>
       </w:pPr>
       <w:r>
         <w:t>PROJECTS</w:t>
       </w:r>
     </w:p>
     <w:p>
+      <w:pPr>
+        <w:rPr>
+          <w:lang w:val="en-IN"/>
+        </w:rPr>
+      </w:pPr>
+      <w:hyperlink r:id="rId8" w:tgtFrame="_blank" w:history="1">
+        <w:r>
+          <w:rPr>
+            <w:rStyle w:val="Hyperlink"/>
+            <w:lang w:val="en-IN"/>
+          </w:rPr>
+          <w:t>BharatPe Merchant app</w:t>
+        </w:r>
+      </w:hyperlink>
+    </w:p>
+    <w:p>
+      <w:pPr>
+        <w:rPr>
+          <w:lang w:val="en-IN"/>
+        </w:rPr>
+      </w:pPr>
       <w:r>
-        <w:t>BharatPe Merchant App</w:t>
+        <w:rPr>
+          <w:lang w:val="en-IN"/>
+        </w:rPr>
+        <w:t xml:space="preserve">BharatPe for Business (Merchant) is a one-stop payment &amp; financial solution enabling UPI and card acceptance with no fees, quick settlements, </w:t>
       </w:r>
       <w:r>
-        <w:br/>
-        <w:t>Contributed to secure communication modules with encrypted payload transmission and certificate pinning.</w:t>
-      </w:r>
-    </w:p>
-    <w:p>
-      <w:r>
-        <w:t>PVR Cinemas — Official Movie Ticket Booking App</w:t>
+        <w:rPr>
+          <w:lang w:val="en-IN"/>
+        </w:rPr>
+        <w:t>s</w:t>
       </w:r>
       <w:r>
-        <w:br/>
-        <w:t>Developed and secured high-performance modules for quick seat selection, multiple payment integrations, and session protection.</w:t>
-      </w:r>
-    </w:p>
-    <w:p>
-      <w:r>
-        <w:t>Physics Wallah (PW - JEE/NEET, UPSC, GATE, SSC)</w:t>
-      </w:r>
-      <w:r>
-        <w:br/>
-        <w:t>Led development for India’s top educational app with 50M+ downloads, including video streaming, mock tests, and analytics dashboards.</w:t>
-      </w:r>
-    </w:p>
-    <w:p>
-      <w:r>
-        <w:t>Watcho: OTT Movies, Web Series</w:t>
-      </w:r>
-      <w:r>
-        <w:br/>
-        <w:t>Integrated APIs from 17+ OTT platforms; secured playback flows, and implemented caching &amp; encryption mechanisms.</w:t>
+        <w:rPr>
+          <w:lang w:val="en-IN"/>
+        </w:rPr>
+        <w:t>embedded lending, attractive interest earnings, and business analytics—all through a merchant-focused app trusted by over 7 million small businesses.</w:t>
       </w:r>
     </w:p>
     <w:p>
       <w:pPr>
-        <w:pStyle w:val="Heading1"/>
+        <w:rPr>
+          <w:lang w:val="en-IN"/>
+        </w:rPr>
+      </w:pPr>
+      <w:hyperlink r:id="rId9" w:tgtFrame="_blank" w:history="1">
+        <w:r>
+          <w:rPr>
+            <w:rStyle w:val="Hyperlink"/>
+            <w:lang w:val="en-IN"/>
+          </w:rPr>
+          <w:t>PVR Cinemas - Movie Tickets</w:t>
+        </w:r>
+      </w:hyperlink>
+    </w:p>
+    <w:p>
+      <w:pPr>
+        <w:rPr>
+          <w:lang w:val="en-IN"/>
+        </w:rPr>
       </w:pPr>
       <w:r>
-        <w:t>SECURITY &amp; REVERSE ENGINEERING SKILLS</w:t>
-      </w:r>
-    </w:p>
-    <w:p>
-      <w:r>
-        <w:t>Static Analysis: JADX, apktool, dex2jar, Bytecode Viewer</w:t>
-      </w:r>
-      <w:r>
-        <w:br/>
-        <w:t>Dynamic Analysis: Frida, Objection, Xposed, Android Emulator, Genymotion</w:t>
-      </w:r>
-      <w:r>
-        <w:br/>
-        <w:t>Binary Analysis: Ghidra, radare2</w:t>
-      </w:r>
-      <w:r>
-        <w:br/>
-        <w:t>Network Forensics: mitmproxy, Burp Suite, Wireshark</w:t>
-      </w:r>
-      <w:r>
-        <w:br/>
-        <w:t>Threat Detection: YARA, Suricata, VirusTotal, Hybrid Analysis</w:t>
-      </w:r>
-      <w:r>
-        <w:br/>
-        <w:t>Automation &amp; Scripting: Python, Bash</w:t>
-      </w:r>
-      <w:r>
-        <w:br/>
-        <w:t>Version Control &amp; CI/CD: Git, Azure DevOps, JIRA</w:t>
+        <w:rPr>
+          <w:lang w:val="en-IN"/>
+        </w:rPr>
+        <w:t>The PVR Cinemas is an official Android app developed by PVR Cinemas. It offers easy ticket booking with quick seat selection &amp; multiple payment options, movie listings &amp; showtimes</w:t>
       </w:r>
     </w:p>
     <w:p>
       <w:pPr>
-        <w:pStyle w:val="Heading1"/>
+        <w:rPr>
+          <w:lang w:val="en-IN"/>
+        </w:rPr>
       </w:pPr>
+      <w:hyperlink r:id="rId10" w:tgtFrame="_blank" w:history="1">
+        <w:r>
+          <w:rPr>
+            <w:rStyle w:val="Hyperlink"/>
+            <w:lang w:val="en-IN"/>
+          </w:rPr>
+          <w:t>PW -JEE/NEET, UPSC, GATE, SSC</w:t>
+        </w:r>
+      </w:hyperlink>
     </w:p>
     <w:p>
       <w:pPr>
-        <w:pStyle w:val="Heading1"/>
+        <w:rPr>
+          <w:lang w:val="en-IN"/>
+        </w:rPr>
       </w:pPr>
       <w:r>
-        <w:t>EDUCATION</w:t>
-      </w:r>
-    </w:p>
-    <w:p>
-      <w:r>
-        <w:t>Bachelor of Technology – Computer Science &amp; Engineering</w:t>
-      </w:r>
-    </w:p>
-    <w:p>
-      <w:r>
-        <w:t>INVERTIS UNIVERSITY | Bareilly, Uttar Pradesh | Graduated Oct 2018</w:t>
+        <w:rPr>
+          <w:lang w:val="en-IN"/>
+        </w:rPr>
+        <w:t>The PW - JEE/NEET, UPSC, GATE, SSC is an educational Android app made by Physics Wallah. It offers Live &amp; Offline Classes, mock tests with quizzes, performance &amp; analytics management for JEE, NEET, GATE &amp; SSC aspirants. PW app has 50 lakh downloads on PlayStore.</w:t>
       </w:r>
     </w:p>
     <w:p>
       <w:pPr>
-        <w:pStyle w:val="Heading1"/>
+        <w:rPr>
+          <w:lang w:val="en-IN"/>
+        </w:rPr>
       </w:pPr>
-      <w:r>
-        <w:t>TOOLS</w:t>
-      </w:r>
-    </w:p>
-    <w:p>
-      <w:r>
-        <w:t>Android SDK · Postman · Git · SourceTree · Azure DevOps · Figma · Adobe XD · JADX · apktool · Ghidra · Frida · Objection · Burp Suite · mitmproxy · Wireshark · YARA · Suricata</w:t>
-      </w:r>
+      <w:hyperlink r:id="rId11" w:tgtFrame="_blank" w:history="1">
+        <w:r>
+          <w:rPr>
+            <w:rStyle w:val="Hyperlink"/>
+            <w:lang w:val="en-IN"/>
+          </w:rPr>
+          <w:t>Watcho: OTT Movies, Web Series</w:t>
+        </w:r>
+      </w:hyperlink>
     </w:p>
     <w:p>
       <w:pPr>
-        <w:pStyle w:val="Heading1"/>
+        <w:rPr>
+          <w:lang w:val="en-IN"/>
+        </w:rPr>
       </w:pPr>
       <w:r>
-        <w:t>CERTIFICATIONS (Optional)</w:t>
-      </w:r>
-    </w:p>
-    <w:p>
-      <w:r>
-        <w:t>Android Security Essentials – Udemy</w:t>
-      </w:r>
-      <w:r>
-        <w:br/>
-        <w:t>Mobile Application Penetration Testing (MAPT)</w:t>
+        <w:rPr>
+          <w:lang w:val="en-IN"/>
+        </w:rPr>
+        <w:t>Watcho is an entertainment app that consolidates content from over 17 OTT platforms, including Hotstar, SonyLIV, Zee5, Lionsgate, Discovery+, and Hungama, offering users access to a vast array of web series, movies, live TV channels, and trending serials within a single interface.</w:t>
       </w:r>
     </w:p>
     <w:sectPr>
@@ -542,7 +1006,7 @@
   <w:abstractNum w:abstractNumId="8" w15:restartNumberingAfterBreak="0">
     <w:nsid w:val="FFFFFF89"/>
     <w:multiLevelType w:val="singleLevel"/>
-    <w:tmpl w:val="29761A62"/>
+    <w:tmpl w:val="CCB0F92E"/>
     <w:lvl w:ilvl="0">
       <w:start w:val="1"/>
       <w:numFmt w:val="bullet"/>
@@ -557,6 +1021,453 @@
       </w:pPr>
       <w:rPr>
         <w:rFonts w:ascii="Symbol" w:hAnsi="Symbol" w:hint="default"/>
+      </w:rPr>
+    </w:lvl>
+  </w:abstractNum>
+  <w:abstractNum w:abstractNumId="9" w15:restartNumberingAfterBreak="0">
+    <w:nsid w:val="088B773A"/>
+    <w:multiLevelType w:val="multilevel"/>
+    <w:tmpl w:val="908CDFAA"/>
+    <w:lvl w:ilvl="0">
+      <w:start w:val="1"/>
+      <w:numFmt w:val="bullet"/>
+      <w:lvlText w:val=""/>
+      <w:lvlJc w:val="left"/>
+      <w:pPr>
+        <w:tabs>
+          <w:tab w:val="num" w:pos="720"/>
+        </w:tabs>
+        <w:ind w:left="720" w:hanging="360"/>
+      </w:pPr>
+      <w:rPr>
+        <w:rFonts w:ascii="Symbol" w:hAnsi="Symbol" w:hint="default"/>
+        <w:sz w:val="20"/>
+      </w:rPr>
+    </w:lvl>
+    <w:lvl w:ilvl="1">
+      <w:start w:val="1"/>
+      <w:numFmt w:val="bullet"/>
+      <w:lvlText w:val="o"/>
+      <w:lvlJc w:val="left"/>
+      <w:pPr>
+        <w:tabs>
+          <w:tab w:val="num" w:pos="1440"/>
+        </w:tabs>
+        <w:ind w:left="1440" w:hanging="360"/>
+      </w:pPr>
+      <w:rPr>
+        <w:rFonts w:ascii="Courier New" w:hAnsi="Courier New" w:cs="Times New Roman" w:hint="default"/>
+        <w:sz w:val="20"/>
+      </w:rPr>
+    </w:lvl>
+    <w:lvl w:ilvl="2">
+      <w:start w:val="1"/>
+      <w:numFmt w:val="bullet"/>
+      <w:lvlText w:val=""/>
+      <w:lvlJc w:val="left"/>
+      <w:pPr>
+        <w:tabs>
+          <w:tab w:val="num" w:pos="2160"/>
+        </w:tabs>
+        <w:ind w:left="2160" w:hanging="360"/>
+      </w:pPr>
+      <w:rPr>
+        <w:rFonts w:ascii="Wingdings" w:hAnsi="Wingdings" w:hint="default"/>
+        <w:sz w:val="20"/>
+      </w:rPr>
+    </w:lvl>
+    <w:lvl w:ilvl="3">
+      <w:start w:val="1"/>
+      <w:numFmt w:val="bullet"/>
+      <w:lvlText w:val=""/>
+      <w:lvlJc w:val="left"/>
+      <w:pPr>
+        <w:tabs>
+          <w:tab w:val="num" w:pos="2880"/>
+        </w:tabs>
+        <w:ind w:left="2880" w:hanging="360"/>
+      </w:pPr>
+      <w:rPr>
+        <w:rFonts w:ascii="Wingdings" w:hAnsi="Wingdings" w:hint="default"/>
+        <w:sz w:val="20"/>
+      </w:rPr>
+    </w:lvl>
+    <w:lvl w:ilvl="4">
+      <w:start w:val="1"/>
+      <w:numFmt w:val="bullet"/>
+      <w:lvlText w:val=""/>
+      <w:lvlJc w:val="left"/>
+      <w:pPr>
+        <w:tabs>
+          <w:tab w:val="num" w:pos="3600"/>
+        </w:tabs>
+        <w:ind w:left="3600" w:hanging="360"/>
+      </w:pPr>
+      <w:rPr>
+        <w:rFonts w:ascii="Wingdings" w:hAnsi="Wingdings" w:hint="default"/>
+        <w:sz w:val="20"/>
+      </w:rPr>
+    </w:lvl>
+    <w:lvl w:ilvl="5">
+      <w:start w:val="1"/>
+      <w:numFmt w:val="bullet"/>
+      <w:lvlText w:val=""/>
+      <w:lvlJc w:val="left"/>
+      <w:pPr>
+        <w:tabs>
+          <w:tab w:val="num" w:pos="4320"/>
+        </w:tabs>
+        <w:ind w:left="4320" w:hanging="360"/>
+      </w:pPr>
+      <w:rPr>
+        <w:rFonts w:ascii="Wingdings" w:hAnsi="Wingdings" w:hint="default"/>
+        <w:sz w:val="20"/>
+      </w:rPr>
+    </w:lvl>
+    <w:lvl w:ilvl="6">
+      <w:start w:val="1"/>
+      <w:numFmt w:val="bullet"/>
+      <w:lvlText w:val=""/>
+      <w:lvlJc w:val="left"/>
+      <w:pPr>
+        <w:tabs>
+          <w:tab w:val="num" w:pos="5040"/>
+        </w:tabs>
+        <w:ind w:left="5040" w:hanging="360"/>
+      </w:pPr>
+      <w:rPr>
+        <w:rFonts w:ascii="Wingdings" w:hAnsi="Wingdings" w:hint="default"/>
+        <w:sz w:val="20"/>
+      </w:rPr>
+    </w:lvl>
+    <w:lvl w:ilvl="7">
+      <w:start w:val="1"/>
+      <w:numFmt w:val="bullet"/>
+      <w:lvlText w:val=""/>
+      <w:lvlJc w:val="left"/>
+      <w:pPr>
+        <w:tabs>
+          <w:tab w:val="num" w:pos="5760"/>
+        </w:tabs>
+        <w:ind w:left="5760" w:hanging="360"/>
+      </w:pPr>
+      <w:rPr>
+        <w:rFonts w:ascii="Wingdings" w:hAnsi="Wingdings" w:hint="default"/>
+        <w:sz w:val="20"/>
+      </w:rPr>
+    </w:lvl>
+    <w:lvl w:ilvl="8">
+      <w:start w:val="1"/>
+      <w:numFmt w:val="bullet"/>
+      <w:lvlText w:val=""/>
+      <w:lvlJc w:val="left"/>
+      <w:pPr>
+        <w:tabs>
+          <w:tab w:val="num" w:pos="6480"/>
+        </w:tabs>
+        <w:ind w:left="6480" w:hanging="360"/>
+      </w:pPr>
+      <w:rPr>
+        <w:rFonts w:ascii="Wingdings" w:hAnsi="Wingdings" w:hint="default"/>
+        <w:sz w:val="20"/>
+      </w:rPr>
+    </w:lvl>
+  </w:abstractNum>
+  <w:abstractNum w:abstractNumId="10" w15:restartNumberingAfterBreak="0">
+    <w:nsid w:val="66050AEE"/>
+    <w:multiLevelType w:val="multilevel"/>
+    <w:tmpl w:val="908CDFAA"/>
+    <w:lvl w:ilvl="0">
+      <w:start w:val="1"/>
+      <w:numFmt w:val="bullet"/>
+      <w:lvlText w:val=""/>
+      <w:lvlJc w:val="left"/>
+      <w:pPr>
+        <w:tabs>
+          <w:tab w:val="num" w:pos="720"/>
+        </w:tabs>
+        <w:ind w:left="720" w:hanging="360"/>
+      </w:pPr>
+      <w:rPr>
+        <w:rFonts w:ascii="Symbol" w:hAnsi="Symbol" w:hint="default"/>
+        <w:sz w:val="20"/>
+      </w:rPr>
+    </w:lvl>
+    <w:lvl w:ilvl="1">
+      <w:start w:val="1"/>
+      <w:numFmt w:val="bullet"/>
+      <w:lvlText w:val="o"/>
+      <w:lvlJc w:val="left"/>
+      <w:pPr>
+        <w:tabs>
+          <w:tab w:val="num" w:pos="1440"/>
+        </w:tabs>
+        <w:ind w:left="1440" w:hanging="360"/>
+      </w:pPr>
+      <w:rPr>
+        <w:rFonts w:ascii="Courier New" w:hAnsi="Courier New" w:cs="Times New Roman" w:hint="default"/>
+        <w:sz w:val="20"/>
+      </w:rPr>
+    </w:lvl>
+    <w:lvl w:ilvl="2">
+      <w:start w:val="1"/>
+      <w:numFmt w:val="bullet"/>
+      <w:lvlText w:val=""/>
+      <w:lvlJc w:val="left"/>
+      <w:pPr>
+        <w:tabs>
+          <w:tab w:val="num" w:pos="2160"/>
+        </w:tabs>
+        <w:ind w:left="2160" w:hanging="360"/>
+      </w:pPr>
+      <w:rPr>
+        <w:rFonts w:ascii="Wingdings" w:hAnsi="Wingdings" w:hint="default"/>
+        <w:sz w:val="20"/>
+      </w:rPr>
+    </w:lvl>
+    <w:lvl w:ilvl="3">
+      <w:start w:val="1"/>
+      <w:numFmt w:val="bullet"/>
+      <w:lvlText w:val=""/>
+      <w:lvlJc w:val="left"/>
+      <w:pPr>
+        <w:tabs>
+          <w:tab w:val="num" w:pos="2880"/>
+        </w:tabs>
+        <w:ind w:left="2880" w:hanging="360"/>
+      </w:pPr>
+      <w:rPr>
+        <w:rFonts w:ascii="Wingdings" w:hAnsi="Wingdings" w:hint="default"/>
+        <w:sz w:val="20"/>
+      </w:rPr>
+    </w:lvl>
+    <w:lvl w:ilvl="4">
+      <w:start w:val="1"/>
+      <w:numFmt w:val="bullet"/>
+      <w:lvlText w:val=""/>
+      <w:lvlJc w:val="left"/>
+      <w:pPr>
+        <w:tabs>
+          <w:tab w:val="num" w:pos="3600"/>
+        </w:tabs>
+        <w:ind w:left="3600" w:hanging="360"/>
+      </w:pPr>
+      <w:rPr>
+        <w:rFonts w:ascii="Wingdings" w:hAnsi="Wingdings" w:hint="default"/>
+        <w:sz w:val="20"/>
+      </w:rPr>
+    </w:lvl>
+    <w:lvl w:ilvl="5">
+      <w:start w:val="1"/>
+      <w:numFmt w:val="bullet"/>
+      <w:lvlText w:val=""/>
+      <w:lvlJc w:val="left"/>
+      <w:pPr>
+        <w:tabs>
+          <w:tab w:val="num" w:pos="4320"/>
+        </w:tabs>
+        <w:ind w:left="4320" w:hanging="360"/>
+      </w:pPr>
+      <w:rPr>
+        <w:rFonts w:ascii="Wingdings" w:hAnsi="Wingdings" w:hint="default"/>
+        <w:sz w:val="20"/>
+      </w:rPr>
+    </w:lvl>
+    <w:lvl w:ilvl="6">
+      <w:start w:val="1"/>
+      <w:numFmt w:val="bullet"/>
+      <w:lvlText w:val=""/>
+      <w:lvlJc w:val="left"/>
+      <w:pPr>
+        <w:tabs>
+          <w:tab w:val="num" w:pos="5040"/>
+        </w:tabs>
+        <w:ind w:left="5040" w:hanging="360"/>
+      </w:pPr>
+      <w:rPr>
+        <w:rFonts w:ascii="Wingdings" w:hAnsi="Wingdings" w:hint="default"/>
+        <w:sz w:val="20"/>
+      </w:rPr>
+    </w:lvl>
+    <w:lvl w:ilvl="7">
+      <w:start w:val="1"/>
+      <w:numFmt w:val="bullet"/>
+      <w:lvlText w:val=""/>
+      <w:lvlJc w:val="left"/>
+      <w:pPr>
+        <w:tabs>
+          <w:tab w:val="num" w:pos="5760"/>
+        </w:tabs>
+        <w:ind w:left="5760" w:hanging="360"/>
+      </w:pPr>
+      <w:rPr>
+        <w:rFonts w:ascii="Wingdings" w:hAnsi="Wingdings" w:hint="default"/>
+        <w:sz w:val="20"/>
+      </w:rPr>
+    </w:lvl>
+    <w:lvl w:ilvl="8">
+      <w:start w:val="1"/>
+      <w:numFmt w:val="bullet"/>
+      <w:lvlText w:val=""/>
+      <w:lvlJc w:val="left"/>
+      <w:pPr>
+        <w:tabs>
+          <w:tab w:val="num" w:pos="6480"/>
+        </w:tabs>
+        <w:ind w:left="6480" w:hanging="360"/>
+      </w:pPr>
+      <w:rPr>
+        <w:rFonts w:ascii="Wingdings" w:hAnsi="Wingdings" w:hint="default"/>
+        <w:sz w:val="20"/>
+      </w:rPr>
+    </w:lvl>
+  </w:abstractNum>
+  <w:abstractNum w:abstractNumId="11" w15:restartNumberingAfterBreak="0">
+    <w:nsid w:val="668E278D"/>
+    <w:multiLevelType w:val="multilevel"/>
+    <w:tmpl w:val="28082EF8"/>
+    <w:lvl w:ilvl="0">
+      <w:start w:val="1"/>
+      <w:numFmt w:val="bullet"/>
+      <w:lvlText w:val=""/>
+      <w:lvlJc w:val="left"/>
+      <w:pPr>
+        <w:tabs>
+          <w:tab w:val="num" w:pos="720"/>
+        </w:tabs>
+        <w:ind w:left="720" w:hanging="360"/>
+      </w:pPr>
+      <w:rPr>
+        <w:rFonts w:ascii="Symbol" w:hAnsi="Symbol" w:hint="default"/>
+        <w:sz w:val="20"/>
+      </w:rPr>
+    </w:lvl>
+    <w:lvl w:ilvl="1">
+      <w:start w:val="1"/>
+      <w:numFmt w:val="bullet"/>
+      <w:lvlText w:val="o"/>
+      <w:lvlJc w:val="left"/>
+      <w:pPr>
+        <w:tabs>
+          <w:tab w:val="num" w:pos="1440"/>
+        </w:tabs>
+        <w:ind w:left="1440" w:hanging="360"/>
+      </w:pPr>
+      <w:rPr>
+        <w:rFonts w:ascii="Courier New" w:hAnsi="Courier New" w:cs="Times New Roman" w:hint="default"/>
+        <w:sz w:val="20"/>
+      </w:rPr>
+    </w:lvl>
+    <w:lvl w:ilvl="2">
+      <w:start w:val="1"/>
+      <w:numFmt w:val="bullet"/>
+      <w:lvlText w:val=""/>
+      <w:lvlJc w:val="left"/>
+      <w:pPr>
+        <w:tabs>
+          <w:tab w:val="num" w:pos="2160"/>
+        </w:tabs>
+        <w:ind w:left="2160" w:hanging="360"/>
+      </w:pPr>
+      <w:rPr>
+        <w:rFonts w:ascii="Wingdings" w:hAnsi="Wingdings" w:hint="default"/>
+        <w:sz w:val="20"/>
+      </w:rPr>
+    </w:lvl>
+    <w:lvl w:ilvl="3">
+      <w:start w:val="1"/>
+      <w:numFmt w:val="bullet"/>
+      <w:lvlText w:val=""/>
+      <w:lvlJc w:val="left"/>
+      <w:pPr>
+        <w:tabs>
+          <w:tab w:val="num" w:pos="2880"/>
+        </w:tabs>
+        <w:ind w:left="2880" w:hanging="360"/>
+      </w:pPr>
+      <w:rPr>
+        <w:rFonts w:ascii="Wingdings" w:hAnsi="Wingdings" w:hint="default"/>
+        <w:sz w:val="20"/>
+      </w:rPr>
+    </w:lvl>
+    <w:lvl w:ilvl="4">
+      <w:start w:val="1"/>
+      <w:numFmt w:val="bullet"/>
+      <w:lvlText w:val=""/>
+      <w:lvlJc w:val="left"/>
+      <w:pPr>
+        <w:tabs>
+          <w:tab w:val="num" w:pos="3600"/>
+        </w:tabs>
+        <w:ind w:left="3600" w:hanging="360"/>
+      </w:pPr>
+      <w:rPr>
+        <w:rFonts w:ascii="Wingdings" w:hAnsi="Wingdings" w:hint="default"/>
+        <w:sz w:val="20"/>
+      </w:rPr>
+    </w:lvl>
+    <w:lvl w:ilvl="5">
+      <w:start w:val="1"/>
+      <w:numFmt w:val="bullet"/>
+      <w:lvlText w:val=""/>
+      <w:lvlJc w:val="left"/>
+      <w:pPr>
+        <w:tabs>
+          <w:tab w:val="num" w:pos="4320"/>
+        </w:tabs>
+        <w:ind w:left="4320" w:hanging="360"/>
+      </w:pPr>
+      <w:rPr>
+        <w:rFonts w:ascii="Wingdings" w:hAnsi="Wingdings" w:hint="default"/>
+        <w:sz w:val="20"/>
+      </w:rPr>
+    </w:lvl>
+    <w:lvl w:ilvl="6">
+      <w:start w:val="1"/>
+      <w:numFmt w:val="bullet"/>
+      <w:lvlText w:val=""/>
+      <w:lvlJc w:val="left"/>
+      <w:pPr>
+        <w:tabs>
+          <w:tab w:val="num" w:pos="5040"/>
+        </w:tabs>
+        <w:ind w:left="5040" w:hanging="360"/>
+      </w:pPr>
+      <w:rPr>
+        <w:rFonts w:ascii="Wingdings" w:hAnsi="Wingdings" w:hint="default"/>
+        <w:sz w:val="20"/>
+      </w:rPr>
+    </w:lvl>
+    <w:lvl w:ilvl="7">
+      <w:start w:val="1"/>
+      <w:numFmt w:val="bullet"/>
+      <w:lvlText w:val=""/>
+      <w:lvlJc w:val="left"/>
+      <w:pPr>
+        <w:tabs>
+          <w:tab w:val="num" w:pos="5760"/>
+        </w:tabs>
+        <w:ind w:left="5760" w:hanging="360"/>
+      </w:pPr>
+      <w:rPr>
+        <w:rFonts w:ascii="Wingdings" w:hAnsi="Wingdings" w:hint="default"/>
+        <w:sz w:val="20"/>
+      </w:rPr>
+    </w:lvl>
+    <w:lvl w:ilvl="8">
+      <w:start w:val="1"/>
+      <w:numFmt w:val="bullet"/>
+      <w:lvlText w:val=""/>
+      <w:lvlJc w:val="left"/>
+      <w:pPr>
+        <w:tabs>
+          <w:tab w:val="num" w:pos="6480"/>
+        </w:tabs>
+        <w:ind w:left="6480" w:hanging="360"/>
+      </w:pPr>
+      <w:rPr>
+        <w:rFonts w:ascii="Wingdings" w:hAnsi="Wingdings" w:hint="default"/>
+        <w:sz w:val="20"/>
       </w:rPr>
     </w:lvl>
   </w:abstractNum>
@@ -586,6 +1497,15 @@
   </w:num>
   <w:num w:numId="9" w16cid:durableId="904140989">
     <w:abstractNumId w:val="0"/>
+  </w:num>
+  <w:num w:numId="10" w16cid:durableId="1287009218">
+    <w:abstractNumId w:val="9"/>
+  </w:num>
+  <w:num w:numId="11" w16cid:durableId="2145805246">
+    <w:abstractNumId w:val="11"/>
+  </w:num>
+  <w:num w:numId="12" w16cid:durableId="1067848540">
+    <w:abstractNumId w:val="10"/>
   </w:num>
 </w:numbering>
 </file>
@@ -11970,6 +12890,29 @@
       </w:tcPr>
     </w:tblStylePr>
   </w:style>
+  <w:style w:type="character" w:styleId="Hyperlink">
+    <w:name w:val="Hyperlink"/>
+    <w:basedOn w:val="DefaultParagraphFont"/>
+    <w:uiPriority w:val="99"/>
+    <w:unhideWhenUsed/>
+    <w:rsid w:val="00CB420A"/>
+    <w:rPr>
+      <w:color w:val="0000FF" w:themeColor="hyperlink"/>
+      <w:u w:val="single"/>
+    </w:rPr>
+  </w:style>
+  <w:style w:type="character" w:styleId="UnresolvedMention">
+    <w:name w:val="Unresolved Mention"/>
+    <w:basedOn w:val="DefaultParagraphFont"/>
+    <w:uiPriority w:val="99"/>
+    <w:semiHidden/>
+    <w:unhideWhenUsed/>
+    <w:rsid w:val="00CB420A"/>
+    <w:rPr>
+      <w:color w:val="605E5C"/>
+      <w:shd w:val="clear" w:color="auto" w:fill="E1DFDD"/>
+    </w:rPr>
+  </w:style>
 </w:styles>
 </file>
 

</xml_diff>